<commit_message>
login + register + palabrasAdmin
</commit_message>
<xml_diff>
--- a/Plantilla TFT.docx
+++ b/Plantilla TFT.docx
@@ -1255,7 +1255,19 @@
         <w:rPr>
           <w:sz w:val="22"/>
         </w:rPr>
-        <w:t>Teniendo en cuenta esto, se pretende realizar una aplicación web para el aprendizaje, en este caso de idiomas basado en un principio de la neurociencia: repetición espaciada.</w:t>
+        <w:t>Teniendo en cuenta esto, se pretende realizar una aplicación web para el aprendizaje, en este caso de idiomas</w:t>
+      </w:r>
+      <w:r>
+        <w:rPr>
+          <w:sz w:val="22"/>
+        </w:rPr>
+        <w:t>,</w:t>
+      </w:r>
+      <w:r>
+        <w:rPr>
+          <w:sz w:val="22"/>
+        </w:rPr>
+        <w:t xml:space="preserve"> basado en un principio de la neurociencia: repetición espaciada.</w:t>
       </w:r>
     </w:p>
     <w:p>
@@ -1335,7 +1347,19 @@
         <w:rPr>
           <w:sz w:val="22"/>
         </w:rPr>
-        <w:t>Como resumen esta aplicación nos va a permitir aprender un idioma de manera sencilla gracias a la neurociencia.</w:t>
+        <w:t>Como resumen</w:t>
+      </w:r>
+      <w:r>
+        <w:rPr>
+          <w:sz w:val="22"/>
+        </w:rPr>
+        <w:t>,</w:t>
+      </w:r>
+      <w:r>
+        <w:rPr>
+          <w:sz w:val="22"/>
+        </w:rPr>
+        <w:t xml:space="preserve"> esta aplicación nos va a permitir aprender un idioma de manera sencilla gracias a la neurociencia.</w:t>
       </w:r>
     </w:p>
     <w:p>
@@ -1656,6 +1680,12 @@
           <w:sz w:val="22"/>
         </w:rPr>
       </w:pPr>
+      <w:r>
+        <w:rPr>
+          <w:sz w:val="22"/>
+        </w:rPr>
+        <w:t xml:space="preserve">Para el back debería de utilizarse un lenguaje interpretado, esto nos va a permitir que nuestro programa no tenga que compilarse cada vez que queramos probarlo. Por ello nos ahorrará mucho tiempo a la hora de ir probando y viendo cómo queda nuestra aplicación. </w:t>
+      </w:r>
     </w:p>
     <w:p>
       <w:pPr>
@@ -1669,7 +1699,21 @@
         <w:rPr>
           <w:sz w:val="22"/>
         </w:rPr>
-        <w:t xml:space="preserve">Para el back debería de utilizarse un lenguaje interpretado, esto nos va a permitir que nuestro programa no tenga que compilarse cada vez que queramos probarlo. Por ello nos ahorrará mucho tiempo a la hora de ir probando y viendo cómo queda nuestra aplicación. </w:t>
+        <w:t xml:space="preserve">Uno de los más potentes para web es PHP, el cual tiene a su vez </w:t>
+      </w:r>
+      <w:proofErr w:type="spellStart"/>
+      <w:r>
+        <w:rPr>
+          <w:sz w:val="22"/>
+        </w:rPr>
+        <w:t>frameworks</w:t>
+      </w:r>
+      <w:proofErr w:type="spellEnd"/>
+      <w:r>
+        <w:rPr>
+          <w:sz w:val="22"/>
+        </w:rPr>
+        <w:t xml:space="preserve"> que facilitan la vida al programador.</w:t>
       </w:r>
     </w:p>
     <w:p>
@@ -1680,26 +1724,6 @@
           <w:sz w:val="22"/>
         </w:rPr>
       </w:pPr>
-      <w:r>
-        <w:rPr>
-          <w:sz w:val="22"/>
-        </w:rPr>
-        <w:t xml:space="preserve">Uno de los más potentes para web es PHP, el cual tiene a su vez </w:t>
-      </w:r>
-      <w:proofErr w:type="spellStart"/>
-      <w:r>
-        <w:rPr>
-          <w:sz w:val="22"/>
-        </w:rPr>
-        <w:t>frameworks</w:t>
-      </w:r>
-      <w:proofErr w:type="spellEnd"/>
-      <w:r>
-        <w:rPr>
-          <w:sz w:val="22"/>
-        </w:rPr>
-        <w:t xml:space="preserve"> que facilitan la vida al programador.</w:t>
-      </w:r>
     </w:p>
     <w:p>
       <w:pPr>
@@ -1709,6 +1733,12 @@
           <w:sz w:val="22"/>
         </w:rPr>
       </w:pPr>
+      <w:r>
+        <w:rPr>
+          <w:sz w:val="22"/>
+        </w:rPr>
+        <w:t>En cuanto a la base de datos, se utiliza una de tipo relacional, ya que se necesita guardar relación de que está estudiando cada usuario, además de toda su configuración personalizada. A parte de la relación y traducción que puede haber entre palabras.</w:t>
+      </w:r>
     </w:p>
     <w:p>
       <w:pPr>
@@ -1718,12 +1748,6 @@
           <w:sz w:val="22"/>
         </w:rPr>
       </w:pPr>
-      <w:r>
-        <w:rPr>
-          <w:sz w:val="22"/>
-        </w:rPr>
-        <w:t>En cuanto a la base de datos, se utiliza una de tipo relacional, ya que se necesita guardar relación de que está estudiando cada usuario, además de toda su configuración personalizada. A parte de la relación y traducción que puede haber entre palabras.</w:t>
-      </w:r>
     </w:p>
     <w:p>
       <w:pPr>
@@ -1733,6 +1757,12 @@
           <w:sz w:val="22"/>
         </w:rPr>
       </w:pPr>
+      <w:r>
+        <w:rPr>
+          <w:sz w:val="22"/>
+        </w:rPr>
+        <w:t xml:space="preserve">Y por último la aplicación al tener bastante carga de usuario estará alojada en un servidor tanto local, en la nube o hibrido, al igual que la base de datos. </w:t>
+      </w:r>
     </w:p>
     <w:p>
       <w:pPr>
@@ -1747,7 +1777,7 @@
           <w:sz w:val="22"/>
         </w:rPr>
         <w:lastRenderedPageBreak/>
-        <w:t xml:space="preserve">Y por último la aplicación al tener bastante carga de usuario estará alojada en un servidor tanto local, en la nube o hibrido, al igual que la base de datos. </w:t>
+        <w:t>Si la aplicación contiene muchos datos sensibles, lo más recomendable es tener la base de datos en un almacenamiento local, así los datos estarán en tu propiedad y se evita que los tenga un tercero.</w:t>
       </w:r>
     </w:p>
     <w:p>
@@ -1755,15 +1785,9 @@
         <w:spacing w:before="0" w:line="276" w:lineRule="auto"/>
         <w:contextualSpacing w:val="0"/>
         <w:rPr>
-          <w:sz w:val="22"/>
-        </w:rPr>
-      </w:pPr>
-      <w:r>
-        <w:rPr>
-          <w:sz w:val="22"/>
-        </w:rPr>
-        <w:t>Si la aplicación contiene muchos datos sensibles, lo más recomendable es tener la base de datos en un almacenamiento local, así los datos estarán en tu propiedad y se evita que los tenga un tercero.</w:t>
-      </w:r>
+          <w:szCs w:val="24"/>
+        </w:rPr>
+      </w:pPr>
     </w:p>
     <w:p>
       <w:pPr>
@@ -1983,6 +2007,15 @@
     </w:p>
     <w:p>
       <w:pPr>
+        <w:spacing w:before="0" w:line="276" w:lineRule="auto"/>
+        <w:contextualSpacing w:val="0"/>
+        <w:rPr>
+          <w:szCs w:val="24"/>
+        </w:rPr>
+      </w:pPr>
+    </w:p>
+    <w:p>
+      <w:pPr>
         <w:pStyle w:val="Titulo1"/>
       </w:pPr>
       <w:bookmarkStart w:id="2" w:name="_Toc128075528"/>
@@ -2079,9 +2112,8 @@
           <w:sz w:val="22"/>
           <w:shd w:val="clear" w:color="auto" w:fill="FFFFFF"/>
         </w:rPr>
-        <w:t xml:space="preserve">. El cual he decidido usar PHP junto con su </w:t>
-      </w:r>
-      <w:proofErr w:type="spellStart"/>
+        <w:t xml:space="preserve">. El cual </w:t>
+      </w:r>
       <w:r>
         <w:rPr>
           <w:rFonts w:cstheme="minorHAnsi"/>
@@ -2089,9 +2121,8 @@
           <w:sz w:val="22"/>
           <w:shd w:val="clear" w:color="auto" w:fill="FFFFFF"/>
         </w:rPr>
-        <w:t>framework</w:t>
-      </w:r>
-      <w:proofErr w:type="spellEnd"/>
+        <w:t>se ha</w:t>
+      </w:r>
       <w:r>
         <w:rPr>
           <w:rFonts w:cstheme="minorHAnsi"/>
@@ -2099,8 +2130,9 @@
           <w:sz w:val="22"/>
           <w:shd w:val="clear" w:color="auto" w:fill="FFFFFF"/>
         </w:rPr>
-        <w:t xml:space="preserve"> Laravel. Me he decantado por esta opción</w:t>
-      </w:r>
+        <w:t xml:space="preserve"> decidido usar PHP junto con su </w:t>
+      </w:r>
+      <w:proofErr w:type="spellStart"/>
       <w:r>
         <w:rPr>
           <w:rFonts w:cstheme="minorHAnsi"/>
@@ -2108,8 +2140,9 @@
           <w:sz w:val="22"/>
           <w:shd w:val="clear" w:color="auto" w:fill="FFFFFF"/>
         </w:rPr>
-        <w:t>, porque</w:t>
-      </w:r>
+        <w:t>framework</w:t>
+      </w:r>
+      <w:proofErr w:type="spellEnd"/>
       <w:r>
         <w:rPr>
           <w:rFonts w:cstheme="minorHAnsi"/>
@@ -2117,7 +2150,7 @@
           <w:sz w:val="22"/>
           <w:shd w:val="clear" w:color="auto" w:fill="FFFFFF"/>
         </w:rPr>
-        <w:t xml:space="preserve"> aparte de ser el lenguaje que hemos visto durante el curso en diversas asignaturas, es con el que llevo yo trabajando varios años ya</w:t>
+        <w:t xml:space="preserve"> Laravel. </w:t>
       </w:r>
       <w:r>
         <w:rPr>
@@ -2126,7 +2159,7 @@
           <w:sz w:val="22"/>
           <w:shd w:val="clear" w:color="auto" w:fill="FFFFFF"/>
         </w:rPr>
-        <w:t>,</w:t>
+        <w:t>Se ha elegido</w:t>
       </w:r>
       <w:r>
         <w:rPr>
@@ -2135,28 +2168,26 @@
           <w:sz w:val="22"/>
           <w:shd w:val="clear" w:color="auto" w:fill="FFFFFF"/>
         </w:rPr>
-        <w:t xml:space="preserve"> y con el que me siento más cómodo a la hora de desarrollar un proyecto desde 0.</w:t>
-      </w:r>
-    </w:p>
-    <w:p>
-      <w:pPr>
+        <w:t xml:space="preserve"> esta opción</w:t>
+      </w:r>
+      <w:r>
         <w:rPr>
           <w:rFonts w:cstheme="minorHAnsi"/>
           <w:color w:val="242424"/>
           <w:sz w:val="22"/>
           <w:shd w:val="clear" w:color="auto" w:fill="FFFFFF"/>
         </w:rPr>
-      </w:pPr>
-    </w:p>
-    <w:p>
-      <w:pPr>
+        <w:t>, porque</w:t>
+      </w:r>
+      <w:r>
         <w:rPr>
           <w:rFonts w:cstheme="minorHAnsi"/>
           <w:color w:val="242424"/>
           <w:sz w:val="22"/>
           <w:shd w:val="clear" w:color="auto" w:fill="FFFFFF"/>
         </w:rPr>
-      </w:pPr>
+        <w:t xml:space="preserve"> aparte de ser el lenguaje que </w:t>
+      </w:r>
       <w:r>
         <w:rPr>
           <w:rFonts w:cstheme="minorHAnsi"/>
@@ -2164,9 +2195,8 @@
           <w:sz w:val="22"/>
           <w:shd w:val="clear" w:color="auto" w:fill="FFFFFF"/>
         </w:rPr>
-        <w:t xml:space="preserve">Para la parte del </w:t>
-      </w:r>
-      <w:proofErr w:type="spellStart"/>
+        <w:t>se ha</w:t>
+      </w:r>
       <w:r>
         <w:rPr>
           <w:rFonts w:cstheme="minorHAnsi"/>
@@ -2174,9 +2204,8 @@
           <w:sz w:val="22"/>
           <w:shd w:val="clear" w:color="auto" w:fill="FFFFFF"/>
         </w:rPr>
-        <w:t>frontend</w:t>
-      </w:r>
-      <w:proofErr w:type="spellEnd"/>
+        <w:t xml:space="preserve"> visto durante el curso en diversas asignaturas, </w:t>
+      </w:r>
       <w:r>
         <w:rPr>
           <w:rFonts w:cstheme="minorHAnsi"/>
@@ -2184,9 +2213,8 @@
           <w:sz w:val="22"/>
           <w:shd w:val="clear" w:color="auto" w:fill="FFFFFF"/>
         </w:rPr>
-        <w:t xml:space="preserve">, me he decantado por usar HTML + JavaScript + </w:t>
-      </w:r>
-      <w:proofErr w:type="spellStart"/>
+        <w:t>y proporciona gran ayuda al desarrollo de aplicaciones web</w:t>
+      </w:r>
       <w:r>
         <w:rPr>
           <w:rFonts w:cstheme="minorHAnsi"/>
@@ -2194,27 +2222,28 @@
           <w:sz w:val="22"/>
           <w:shd w:val="clear" w:color="auto" w:fill="FFFFFF"/>
         </w:rPr>
-        <w:t>Jquery</w:t>
-      </w:r>
-      <w:proofErr w:type="spellEnd"/>
-      <w:r>
+        <w:t>.</w:t>
+      </w:r>
+    </w:p>
+    <w:p>
+      <w:pPr>
         <w:rPr>
           <w:rFonts w:cstheme="minorHAnsi"/>
           <w:color w:val="242424"/>
           <w:sz w:val="22"/>
           <w:shd w:val="clear" w:color="auto" w:fill="FFFFFF"/>
         </w:rPr>
-        <w:t xml:space="preserve">. Esta elección se debe a que </w:t>
-      </w:r>
-      <w:r>
+      </w:pPr>
+    </w:p>
+    <w:p>
+      <w:pPr>
         <w:rPr>
           <w:rFonts w:cstheme="minorHAnsi"/>
           <w:color w:val="242424"/>
           <w:sz w:val="22"/>
           <w:shd w:val="clear" w:color="auto" w:fill="FFFFFF"/>
         </w:rPr>
-        <w:t>aparte</w:t>
-      </w:r>
+      </w:pPr>
       <w:r>
         <w:rPr>
           <w:rFonts w:cstheme="minorHAnsi"/>
@@ -2222,7 +2251,7 @@
           <w:sz w:val="22"/>
           <w:shd w:val="clear" w:color="auto" w:fill="FFFFFF"/>
         </w:rPr>
-        <w:t xml:space="preserve"> de que tengo soltura con estas herramientas, para poder utilizar Angular o </w:t>
+        <w:t xml:space="preserve">Para la parte del </w:t>
       </w:r>
       <w:proofErr w:type="spellStart"/>
       <w:r>
@@ -2232,7 +2261,7 @@
           <w:sz w:val="22"/>
           <w:shd w:val="clear" w:color="auto" w:fill="FFFFFF"/>
         </w:rPr>
-        <w:t>React</w:t>
+        <w:t>frontend</w:t>
       </w:r>
       <w:proofErr w:type="spellEnd"/>
       <w:r>
@@ -2242,7 +2271,7 @@
           <w:sz w:val="22"/>
           <w:shd w:val="clear" w:color="auto" w:fill="FFFFFF"/>
         </w:rPr>
-        <w:t xml:space="preserve"> tendría que hacer algún curso para mejorar mis capacidades ya que solo tengo alguna pincelada básica de cómo usarlos, y ya que no dispongo de mucho tiempo para poder invertir en poder mirar estos cursos</w:t>
+        <w:t xml:space="preserve">, </w:t>
       </w:r>
       <w:r>
         <w:rPr>
@@ -2251,7 +2280,7 @@
           <w:sz w:val="22"/>
           <w:shd w:val="clear" w:color="auto" w:fill="FFFFFF"/>
         </w:rPr>
-        <w:t>,</w:t>
+        <w:t>se ha decidi</w:t>
       </w:r>
       <w:r>
         <w:rPr>
@@ -2260,28 +2289,29 @@
           <w:sz w:val="22"/>
           <w:shd w:val="clear" w:color="auto" w:fill="FFFFFF"/>
         </w:rPr>
-        <w:t xml:space="preserve"> ha sido por lo que me he decidido por lo comentado arriba.</w:t>
-      </w:r>
-    </w:p>
-    <w:p>
-      <w:pPr>
+        <w:t xml:space="preserve">do usar HTML + JavaScript + </w:t>
+      </w:r>
+      <w:proofErr w:type="spellStart"/>
+      <w:r>
         <w:rPr>
           <w:rFonts w:cstheme="minorHAnsi"/>
           <w:color w:val="242424"/>
           <w:sz w:val="22"/>
           <w:shd w:val="clear" w:color="auto" w:fill="FFFFFF"/>
         </w:rPr>
-      </w:pPr>
-    </w:p>
-    <w:p>
-      <w:pPr>
+        <w:t>Jquery</w:t>
+      </w:r>
+      <w:proofErr w:type="spellEnd"/>
+      <w:r>
         <w:rPr>
           <w:rFonts w:cstheme="minorHAnsi"/>
           <w:color w:val="242424"/>
           <w:sz w:val="22"/>
           <w:shd w:val="clear" w:color="auto" w:fill="FFFFFF"/>
         </w:rPr>
-      </w:pPr>
+        <w:t xml:space="preserve">. Esta elección se debe a que para poder utilizar Angular o </w:t>
+      </w:r>
+      <w:proofErr w:type="spellStart"/>
       <w:r>
         <w:rPr>
           <w:rFonts w:cstheme="minorHAnsi"/>
@@ -2289,9 +2319,9 @@
           <w:sz w:val="22"/>
           <w:shd w:val="clear" w:color="auto" w:fill="FFFFFF"/>
         </w:rPr>
-        <w:t xml:space="preserve">En cuanto a la base de datos, he decidido utilizar una base de datos relacional, ya que necesito tener muchas entidades relacionadas entre sí. En este caso usare </w:t>
-      </w:r>
-      <w:proofErr w:type="spellStart"/>
+        <w:t>React</w:t>
+      </w:r>
+      <w:proofErr w:type="spellEnd"/>
       <w:r>
         <w:rPr>
           <w:rFonts w:cstheme="minorHAnsi"/>
@@ -2299,9 +2329,8 @@
           <w:sz w:val="22"/>
           <w:shd w:val="clear" w:color="auto" w:fill="FFFFFF"/>
         </w:rPr>
-        <w:t>MariaDB</w:t>
-      </w:r>
-      <w:proofErr w:type="spellEnd"/>
+        <w:t>, se</w:t>
+      </w:r>
       <w:r>
         <w:rPr>
           <w:rFonts w:cstheme="minorHAnsi"/>
@@ -2309,7 +2338,7 @@
           <w:sz w:val="22"/>
           <w:shd w:val="clear" w:color="auto" w:fill="FFFFFF"/>
         </w:rPr>
-        <w:t>, ya que tengo bastante practica con ella.</w:t>
+        <w:t xml:space="preserve"> tendría que hacer algún curso para mejorar </w:t>
       </w:r>
       <w:r>
         <w:rPr>
@@ -2318,28 +2347,26 @@
           <w:sz w:val="22"/>
           <w:shd w:val="clear" w:color="auto" w:fill="FFFFFF"/>
         </w:rPr>
-        <w:t xml:space="preserve"> </w:t>
-      </w:r>
-    </w:p>
-    <w:p>
-      <w:pPr>
+        <w:t>las</w:t>
+      </w:r>
+      <w:r>
         <w:rPr>
           <w:rFonts w:cstheme="minorHAnsi"/>
           <w:color w:val="242424"/>
           <w:sz w:val="22"/>
           <w:shd w:val="clear" w:color="auto" w:fill="FFFFFF"/>
         </w:rPr>
-      </w:pPr>
-    </w:p>
-    <w:p>
-      <w:pPr>
+        <w:t xml:space="preserve"> capacidades, y ya que no</w:t>
+      </w:r>
+      <w:r>
         <w:rPr>
           <w:rFonts w:cstheme="minorHAnsi"/>
           <w:color w:val="242424"/>
           <w:sz w:val="22"/>
           <w:shd w:val="clear" w:color="auto" w:fill="FFFFFF"/>
         </w:rPr>
-      </w:pPr>
+        <w:t xml:space="preserve"> se</w:t>
+      </w:r>
       <w:r>
         <w:rPr>
           <w:rFonts w:cstheme="minorHAnsi"/>
@@ -2347,9 +2374,8 @@
           <w:sz w:val="22"/>
           <w:shd w:val="clear" w:color="auto" w:fill="FFFFFF"/>
         </w:rPr>
-        <w:t xml:space="preserve">Como control de versiones utilizaré la plataforma </w:t>
-      </w:r>
-      <w:proofErr w:type="spellStart"/>
+        <w:t xml:space="preserve"> dispon</w:t>
+      </w:r>
       <w:r>
         <w:rPr>
           <w:rFonts w:cstheme="minorHAnsi"/>
@@ -2357,9 +2383,8 @@
           <w:sz w:val="22"/>
           <w:shd w:val="clear" w:color="auto" w:fill="FFFFFF"/>
         </w:rPr>
-        <w:t>Github</w:t>
-      </w:r>
-      <w:proofErr w:type="spellEnd"/>
+        <w:t>e</w:t>
+      </w:r>
       <w:r>
         <w:rPr>
           <w:rFonts w:cstheme="minorHAnsi"/>
@@ -2367,29 +2392,262 @@
           <w:sz w:val="22"/>
           <w:shd w:val="clear" w:color="auto" w:fill="FFFFFF"/>
         </w:rPr>
-        <w:t>, que me permitirá llevar un control sobre mi proyecto de forma sencilla.</w:t>
-      </w:r>
-    </w:p>
-    <w:p>
-      <w:pPr>
+        <w:t xml:space="preserve"> de mucho tiempo para poder invertir estos cursos</w:t>
+      </w:r>
+      <w:r>
         <w:rPr>
           <w:rFonts w:cstheme="minorHAnsi"/>
           <w:color w:val="242424"/>
           <w:sz w:val="22"/>
           <w:shd w:val="clear" w:color="auto" w:fill="FFFFFF"/>
         </w:rPr>
-      </w:pPr>
-    </w:p>
-    <w:p>
-      <w:pPr>
+        <w:t>,</w:t>
+      </w:r>
+      <w:r>
         <w:rPr>
           <w:rFonts w:cstheme="minorHAnsi"/>
-          <w:sz w:val="22"/>
-        </w:rPr>
-      </w:pPr>
+          <w:color w:val="242424"/>
+          <w:sz w:val="22"/>
+          <w:shd w:val="clear" w:color="auto" w:fill="FFFFFF"/>
+        </w:rPr>
+        <w:t xml:space="preserve"> ha sido por lo que </w:t>
+      </w:r>
       <w:r>
         <w:rPr>
           <w:rFonts w:cstheme="minorHAnsi"/>
+          <w:color w:val="242424"/>
+          <w:sz w:val="22"/>
+          <w:shd w:val="clear" w:color="auto" w:fill="FFFFFF"/>
+        </w:rPr>
+        <w:t>se</w:t>
+      </w:r>
+      <w:r>
+        <w:rPr>
+          <w:rFonts w:cstheme="minorHAnsi"/>
+          <w:color w:val="242424"/>
+          <w:sz w:val="22"/>
+          <w:shd w:val="clear" w:color="auto" w:fill="FFFFFF"/>
+        </w:rPr>
+        <w:t xml:space="preserve"> h</w:t>
+      </w:r>
+      <w:r>
+        <w:rPr>
+          <w:rFonts w:cstheme="minorHAnsi"/>
+          <w:color w:val="242424"/>
+          <w:sz w:val="22"/>
+          <w:shd w:val="clear" w:color="auto" w:fill="FFFFFF"/>
+        </w:rPr>
+        <w:t>a</w:t>
+      </w:r>
+      <w:r>
+        <w:rPr>
+          <w:rFonts w:cstheme="minorHAnsi"/>
+          <w:color w:val="242424"/>
+          <w:sz w:val="22"/>
+          <w:shd w:val="clear" w:color="auto" w:fill="FFFFFF"/>
+        </w:rPr>
+        <w:t xml:space="preserve"> decidido por lo comentado arriba.</w:t>
+      </w:r>
+    </w:p>
+    <w:p>
+      <w:pPr>
+        <w:rPr>
+          <w:rFonts w:cstheme="minorHAnsi"/>
+          <w:color w:val="242424"/>
+          <w:sz w:val="22"/>
+          <w:shd w:val="clear" w:color="auto" w:fill="FFFFFF"/>
+        </w:rPr>
+      </w:pPr>
+    </w:p>
+    <w:p>
+      <w:pPr>
+        <w:rPr>
+          <w:rFonts w:cstheme="minorHAnsi"/>
+          <w:color w:val="242424"/>
+          <w:sz w:val="22"/>
+          <w:shd w:val="clear" w:color="auto" w:fill="FFFFFF"/>
+        </w:rPr>
+      </w:pPr>
+      <w:r>
+        <w:rPr>
+          <w:rFonts w:cstheme="minorHAnsi"/>
+          <w:color w:val="242424"/>
+          <w:sz w:val="22"/>
+          <w:shd w:val="clear" w:color="auto" w:fill="FFFFFF"/>
+        </w:rPr>
+        <w:t xml:space="preserve">En cuanto a la base de datos, </w:t>
+      </w:r>
+      <w:r>
+        <w:rPr>
+          <w:rFonts w:cstheme="minorHAnsi"/>
+          <w:color w:val="242424"/>
+          <w:sz w:val="22"/>
+          <w:shd w:val="clear" w:color="auto" w:fill="FFFFFF"/>
+        </w:rPr>
+        <w:t>se ha elegido</w:t>
+      </w:r>
+      <w:r>
+        <w:rPr>
+          <w:rFonts w:cstheme="minorHAnsi"/>
+          <w:color w:val="242424"/>
+          <w:sz w:val="22"/>
+          <w:shd w:val="clear" w:color="auto" w:fill="FFFFFF"/>
+        </w:rPr>
+        <w:t xml:space="preserve"> utilizar una base de datos relacional, ya que </w:t>
+      </w:r>
+      <w:r>
+        <w:rPr>
+          <w:rFonts w:cstheme="minorHAnsi"/>
+          <w:color w:val="242424"/>
+          <w:sz w:val="22"/>
+          <w:shd w:val="clear" w:color="auto" w:fill="FFFFFF"/>
+        </w:rPr>
+        <w:t>se necesita</w:t>
+      </w:r>
+      <w:r>
+        <w:rPr>
+          <w:rFonts w:cstheme="minorHAnsi"/>
+          <w:color w:val="242424"/>
+          <w:sz w:val="22"/>
+          <w:shd w:val="clear" w:color="auto" w:fill="FFFFFF"/>
+        </w:rPr>
+        <w:t xml:space="preserve"> tener muchas entidades relacionadas entre sí. En este caso </w:t>
+      </w:r>
+      <w:r>
+        <w:rPr>
+          <w:rFonts w:cstheme="minorHAnsi"/>
+          <w:color w:val="242424"/>
+          <w:sz w:val="22"/>
+          <w:shd w:val="clear" w:color="auto" w:fill="FFFFFF"/>
+        </w:rPr>
+        <w:t>la opción elegida es</w:t>
+      </w:r>
+      <w:r>
+        <w:rPr>
+          <w:rFonts w:cstheme="minorHAnsi"/>
+          <w:color w:val="242424"/>
+          <w:sz w:val="22"/>
+          <w:shd w:val="clear" w:color="auto" w:fill="FFFFFF"/>
+        </w:rPr>
+        <w:t xml:space="preserve"> </w:t>
+      </w:r>
+      <w:proofErr w:type="spellStart"/>
+      <w:r>
+        <w:rPr>
+          <w:rFonts w:cstheme="minorHAnsi"/>
+          <w:color w:val="242424"/>
+          <w:sz w:val="22"/>
+          <w:shd w:val="clear" w:color="auto" w:fill="FFFFFF"/>
+        </w:rPr>
+        <w:t>MariaDB</w:t>
+      </w:r>
+      <w:proofErr w:type="spellEnd"/>
+      <w:r>
+        <w:rPr>
+          <w:rFonts w:cstheme="minorHAnsi"/>
+          <w:color w:val="242424"/>
+          <w:sz w:val="22"/>
+          <w:shd w:val="clear" w:color="auto" w:fill="FFFFFF"/>
+        </w:rPr>
+        <w:t>.</w:t>
+      </w:r>
+      <w:r>
+        <w:rPr>
+          <w:rFonts w:cstheme="minorHAnsi"/>
+          <w:color w:val="242424"/>
+          <w:sz w:val="22"/>
+          <w:shd w:val="clear" w:color="auto" w:fill="FFFFFF"/>
+        </w:rPr>
+        <w:t xml:space="preserve"> </w:t>
+      </w:r>
+    </w:p>
+    <w:p>
+      <w:pPr>
+        <w:rPr>
+          <w:rFonts w:cstheme="minorHAnsi"/>
+          <w:color w:val="242424"/>
+          <w:sz w:val="22"/>
+          <w:shd w:val="clear" w:color="auto" w:fill="FFFFFF"/>
+        </w:rPr>
+      </w:pPr>
+    </w:p>
+    <w:p>
+      <w:pPr>
+        <w:rPr>
+          <w:rFonts w:cstheme="minorHAnsi"/>
+          <w:color w:val="242424"/>
+          <w:sz w:val="22"/>
+          <w:shd w:val="clear" w:color="auto" w:fill="FFFFFF"/>
+        </w:rPr>
+      </w:pPr>
+      <w:r>
+        <w:rPr>
+          <w:rFonts w:cstheme="minorHAnsi"/>
+          <w:color w:val="242424"/>
+          <w:sz w:val="22"/>
+          <w:shd w:val="clear" w:color="auto" w:fill="FFFFFF"/>
+        </w:rPr>
+        <w:t xml:space="preserve">Como control de versiones </w:t>
+      </w:r>
+      <w:r>
+        <w:rPr>
+          <w:rFonts w:cstheme="minorHAnsi"/>
+          <w:color w:val="242424"/>
+          <w:sz w:val="22"/>
+          <w:shd w:val="clear" w:color="auto" w:fill="FFFFFF"/>
+        </w:rPr>
+        <w:t>se usará</w:t>
+      </w:r>
+      <w:r>
+        <w:rPr>
+          <w:rFonts w:cstheme="minorHAnsi"/>
+          <w:color w:val="242424"/>
+          <w:sz w:val="22"/>
+          <w:shd w:val="clear" w:color="auto" w:fill="FFFFFF"/>
+        </w:rPr>
+        <w:t xml:space="preserve"> la plataforma </w:t>
+      </w:r>
+      <w:proofErr w:type="spellStart"/>
+      <w:r>
+        <w:rPr>
+          <w:rFonts w:cstheme="minorHAnsi"/>
+          <w:color w:val="242424"/>
+          <w:sz w:val="22"/>
+          <w:shd w:val="clear" w:color="auto" w:fill="FFFFFF"/>
+        </w:rPr>
+        <w:t>Github</w:t>
+      </w:r>
+      <w:proofErr w:type="spellEnd"/>
+      <w:r>
+        <w:rPr>
+          <w:rFonts w:cstheme="minorHAnsi"/>
+          <w:color w:val="242424"/>
+          <w:sz w:val="22"/>
+          <w:shd w:val="clear" w:color="auto" w:fill="FFFFFF"/>
+        </w:rPr>
+        <w:t>, que permitirá llevar un control sobre mi proyecto de forma sencilla.</w:t>
+      </w:r>
+    </w:p>
+    <w:p>
+      <w:pPr>
+        <w:rPr>
+          <w:rFonts w:cstheme="minorHAnsi"/>
+          <w:color w:val="242424"/>
+          <w:sz w:val="22"/>
+          <w:shd w:val="clear" w:color="auto" w:fill="FFFFFF"/>
+        </w:rPr>
+      </w:pPr>
+    </w:p>
+    <w:p>
+      <w:pPr>
+        <w:rPr>
+          <w:rFonts w:cstheme="minorHAnsi"/>
+          <w:sz w:val="22"/>
+        </w:rPr>
+      </w:pPr>
+      <w:r>
+        <w:rPr>
+          <w:rFonts w:cstheme="minorHAnsi"/>
           <w:sz w:val="22"/>
         </w:rPr>
         <w:t>Para el despliegue de la aplicación</w:t>
@@ -2452,15 +2710,53 @@
           <w:rFonts w:cstheme="minorHAnsi"/>
           <w:sz w:val="22"/>
         </w:rPr>
-        <w:t>H</w:t>
+        <w:t>Se ha</w:t>
       </w:r>
       <w:r>
         <w:rPr>
           <w:rFonts w:cstheme="minorHAnsi"/>
           <w:sz w:val="22"/>
         </w:rPr>
-        <w:t xml:space="preserve">e decidido usar este servicio ya que los PaaS nos proporciona toda la infraestructura, como desarrollador solo tengo que encargarme de subir el código. </w:t>
-      </w:r>
+        <w:t xml:space="preserve"> decidido usar este servicio ya que los PaaS nos proporciona toda la infraestructura, como desarrollador solo </w:t>
+      </w:r>
+      <w:r>
+        <w:rPr>
+          <w:rFonts w:cstheme="minorHAnsi"/>
+          <w:sz w:val="22"/>
+        </w:rPr>
+        <w:t>hay</w:t>
+      </w:r>
+      <w:r>
+        <w:rPr>
+          <w:rFonts w:cstheme="minorHAnsi"/>
+          <w:sz w:val="22"/>
+        </w:rPr>
+        <w:t xml:space="preserve"> que encargar</w:t>
+      </w:r>
+      <w:r>
+        <w:rPr>
+          <w:rFonts w:cstheme="minorHAnsi"/>
+          <w:sz w:val="22"/>
+        </w:rPr>
+        <w:t>se</w:t>
+      </w:r>
+      <w:r>
+        <w:rPr>
+          <w:rFonts w:cstheme="minorHAnsi"/>
+          <w:sz w:val="22"/>
+        </w:rPr>
+        <w:t xml:space="preserve"> de subir el código. </w:t>
+      </w:r>
+    </w:p>
+    <w:p>
+      <w:pPr>
+        <w:pStyle w:val="Normal0"/>
+      </w:pPr>
+    </w:p>
+    <w:p>
+      <w:pPr>
+        <w:pStyle w:val="Normal0"/>
+      </w:pPr>
     </w:p>
     <w:p>
       <w:pPr>
@@ -2684,6 +2980,15 @@
         </w:rPr>
         <w:t xml:space="preserve"> y registro de nuestra aplicación.</w:t>
       </w:r>
+    </w:p>
+    <w:p>
+      <w:pPr>
+        <w:spacing w:before="0" w:line="276" w:lineRule="auto"/>
+        <w:contextualSpacing w:val="0"/>
+        <w:rPr>
+          <w:sz w:val="22"/>
+        </w:rPr>
+      </w:pPr>
     </w:p>
     <w:p>
       <w:pPr>
@@ -6288,43 +6593,7 @@
         <w:rPr>
           <w:lang w:val="es-ES"/>
         </w:rPr>
-        <w:t xml:space="preserve">El </w:t>
-      </w:r>
-      <w:r>
-        <w:rPr>
-          <w:lang w:val="es-ES"/>
-        </w:rPr>
-        <w:t>autómata</w:t>
-      </w:r>
-      <w:r>
-        <w:rPr>
-          <w:lang w:val="es-ES"/>
-        </w:rPr>
-        <w:t xml:space="preserve"> es la parte </w:t>
-      </w:r>
-      <w:r>
-        <w:rPr>
-          <w:lang w:val="es-ES"/>
-        </w:rPr>
-        <w:t>más</w:t>
-      </w:r>
-      <w:r>
-        <w:rPr>
-          <w:lang w:val="es-ES"/>
-        </w:rPr>
-        <w:t xml:space="preserve"> importante de la aplicación, ya que es quien va a decidir que estudia el usuario en base a unas </w:t>
-      </w:r>
-      <w:r>
-        <w:rPr>
-          <w:lang w:val="es-ES"/>
-        </w:rPr>
-        <w:t>reglas</w:t>
-      </w:r>
-      <w:r>
-        <w:rPr>
-          <w:lang w:val="es-ES"/>
-        </w:rPr>
-        <w:t xml:space="preserve"> predefinidas.</w:t>
+        <w:t>El autómata es la parte más importante de la aplicación, ya que es quien va a decidir que estudia el usuario en base a unas reglas predefinidas.</w:t>
       </w:r>
       <w:r>
         <w:rPr>
@@ -6336,43 +6605,29 @@
         <w:rPr>
           <w:lang w:val="es-ES"/>
         </w:rPr>
-        <w:t xml:space="preserve">Como se explicó en la </w:t>
-      </w:r>
-      <w:r>
-        <w:rPr>
-          <w:lang w:val="es-ES"/>
-        </w:rPr>
-        <w:t>introducción</w:t>
-      </w:r>
-      <w:r>
-        <w:rPr>
-          <w:lang w:val="es-ES"/>
-        </w:rPr>
-        <w:t>, se pretende usar la</w:t>
-      </w:r>
-      <w:r>
-        <w:rPr>
-          <w:lang w:val="es-ES"/>
-        </w:rPr>
-        <w:t xml:space="preserve"> repetición</w:t>
-      </w:r>
-      <w:r>
-        <w:rPr>
-          <w:lang w:val="es-ES"/>
-        </w:rPr>
-        <w:t xml:space="preserve"> espaciada para </w:t>
-      </w:r>
-      <w:r>
-        <w:rPr>
-          <w:lang w:val="es-ES"/>
-        </w:rPr>
-        <w:t>así</w:t>
-      </w:r>
-      <w:r>
-        <w:rPr>
-          <w:lang w:val="es-ES"/>
-        </w:rPr>
-        <w:t xml:space="preserve"> mejorar el aprendizaje del usuario, y esto mismo es lo que queremos trasladar a nuestro</w:t>
+        <w:t>Como se explicó en la introducción, se pretende usar la repetición espaciada para así mejorar el aprendizaje del usuario, y esto mismo es lo que queremos trasladar a nuestro algoritmo.</w:t>
+      </w:r>
+    </w:p>
+    <w:p>
+      <w:pPr>
+        <w:pStyle w:val="Normal0"/>
+        <w:rPr>
+          <w:lang w:val="es-ES"/>
+        </w:rPr>
+      </w:pPr>
+    </w:p>
+    <w:p>
+      <w:pPr>
+        <w:pStyle w:val="Normal0"/>
+        <w:rPr>
+          <w:lang w:val="es-ES"/>
+        </w:rPr>
+      </w:pPr>
+      <w:r>
+        <w:rPr>
+          <w:lang w:val="es-ES"/>
+        </w:rPr>
+        <w:t>En la imagen de abajo se puede observar el diagrama de flujo del funcionamiento del autómata,</w:t>
       </w:r>
       <w:r>
         <w:rPr>
@@ -6384,65 +6639,7 @@
         <w:rPr>
           <w:lang w:val="es-ES"/>
         </w:rPr>
-        <w:t>algoritmo.</w:t>
-      </w:r>
-    </w:p>
-    <w:p>
-      <w:pPr>
-        <w:pStyle w:val="Normal0"/>
-        <w:rPr>
-          <w:lang w:val="es-ES"/>
-        </w:rPr>
-      </w:pPr>
-    </w:p>
-    <w:p>
-      <w:pPr>
-        <w:pStyle w:val="Normal0"/>
-        <w:rPr>
-          <w:lang w:val="es-ES"/>
-        </w:rPr>
-      </w:pPr>
-      <w:r>
-        <w:rPr>
-          <w:lang w:val="es-ES"/>
-        </w:rPr>
-        <w:t xml:space="preserve">En la imagen de abajo se puede observar el diagrama de flujo del funcionamiento del </w:t>
-      </w:r>
-      <w:r>
-        <w:rPr>
-          <w:lang w:val="es-ES"/>
-        </w:rPr>
-        <w:t>autómata</w:t>
-      </w:r>
-      <w:r>
-        <w:rPr>
-          <w:lang w:val="es-ES"/>
-        </w:rPr>
-        <w:t>,</w:t>
-      </w:r>
-      <w:r>
-        <w:rPr>
-          <w:lang w:val="es-ES"/>
-        </w:rPr>
-        <w:t xml:space="preserve"> </w:t>
-      </w:r>
-      <w:r>
-        <w:rPr>
-          <w:lang w:val="es-ES"/>
-        </w:rPr>
-        <w:t>para cuando un usuario</w:t>
-      </w:r>
-      <w:r>
-        <w:rPr>
-          <w:lang w:val="es-ES"/>
-        </w:rPr>
-        <w:t xml:space="preserve"> está</w:t>
-      </w:r>
-      <w:r>
-        <w:rPr>
-          <w:lang w:val="es-ES"/>
-        </w:rPr>
-        <w:t xml:space="preserve"> estudiando.</w:t>
+        <w:t>para cuando un usuario está estudiando.</w:t>
       </w:r>
     </w:p>
     <w:p>
@@ -6732,19 +6929,7 @@
         <w:rPr>
           <w:lang w:val="es-ES"/>
         </w:rPr>
-        <w:t xml:space="preserve">A </w:t>
-      </w:r>
-      <w:r>
-        <w:rPr>
-          <w:lang w:val="es-ES"/>
-        </w:rPr>
-        <w:t>continuación,</w:t>
-      </w:r>
-      <w:r>
-        <w:rPr>
-          <w:lang w:val="es-ES"/>
-        </w:rPr>
-        <w:t xml:space="preserve"> se procede a explicar paso a paso su funcionamiento</w:t>
+        <w:t>A continuación, se procede a explicar paso a paso su funcionamiento</w:t>
       </w:r>
     </w:p>
     <w:p>
@@ -6774,19 +6959,7 @@
           <w:lang w:val="es-ES"/>
         </w:rPr>
         <w:lastRenderedPageBreak/>
-        <w:t xml:space="preserve">Primero de todo el usuario le </w:t>
-      </w:r>
-      <w:r>
-        <w:rPr>
-          <w:lang w:val="es-ES"/>
-        </w:rPr>
-        <w:t>dará</w:t>
-      </w:r>
-      <w:r>
-        <w:rPr>
-          <w:lang w:val="es-ES"/>
-        </w:rPr>
-        <w:t xml:space="preserve"> a comenzar el repaso para el idioma que tenga en alguna de sus configuraciones.</w:t>
+        <w:t>Primero de todo el usuario le dará a comenzar el repaso para el idioma que tenga en alguna de sus configuraciones.</w:t>
       </w:r>
     </w:p>
     <w:p>
@@ -6814,125 +6987,35 @@
         <w:rPr>
           <w:lang w:val="es-ES"/>
         </w:rPr>
-        <w:t xml:space="preserve">El segundo paso es donde entra en juego el </w:t>
-      </w:r>
-      <w:r>
-        <w:rPr>
-          <w:lang w:val="es-ES"/>
-        </w:rPr>
-        <w:t>autómata</w:t>
-      </w:r>
-      <w:r>
-        <w:rPr>
-          <w:lang w:val="es-ES"/>
-        </w:rPr>
-        <w:t xml:space="preserve">, ya que este </w:t>
-      </w:r>
-      <w:r>
-        <w:rPr>
-          <w:lang w:val="es-ES"/>
-        </w:rPr>
-        <w:t>deberá</w:t>
-      </w:r>
-      <w:r>
-        <w:rPr>
-          <w:lang w:val="es-ES"/>
-        </w:rPr>
-        <w:t xml:space="preserve"> seleccionar el </w:t>
-      </w:r>
-      <w:r>
-        <w:rPr>
-          <w:lang w:val="es-ES"/>
-        </w:rPr>
-        <w:t>recurso idóneo</w:t>
-      </w:r>
-      <w:r>
-        <w:rPr>
-          <w:lang w:val="es-ES"/>
-        </w:rPr>
-        <w:t xml:space="preserve"> para el usuario.</w:t>
-      </w:r>
-    </w:p>
-    <w:p>
-      <w:pPr>
-        <w:pStyle w:val="Normal0"/>
-        <w:rPr>
-          <w:lang w:val="es-ES"/>
-        </w:rPr>
-      </w:pPr>
-      <w:r>
-        <w:rPr>
-          <w:lang w:val="es-ES"/>
-        </w:rPr>
-        <w:t xml:space="preserve">Para la elección del recurso, primero hay que ver </w:t>
-      </w:r>
-      <w:r>
-        <w:rPr>
-          <w:lang w:val="es-ES"/>
-        </w:rPr>
-        <w:t>qué</w:t>
-      </w:r>
-      <w:r>
-        <w:rPr>
-          <w:lang w:val="es-ES"/>
-        </w:rPr>
-        <w:t xml:space="preserve"> nivel de dificultad tiene el usuario, con lo que haremos un</w:t>
-      </w:r>
-      <w:r>
-        <w:rPr>
-          <w:lang w:val="es-ES"/>
-        </w:rPr>
-        <w:t xml:space="preserve"> </w:t>
-      </w:r>
-      <w:r>
-        <w:rPr>
-          <w:lang w:val="es-ES"/>
-        </w:rPr>
-        <w:t>primer barrido dejando solo aquellos recursos que sean de ese nivel y ese idioma.</w:t>
-      </w:r>
-    </w:p>
-    <w:p>
-      <w:pPr>
-        <w:pStyle w:val="Normal0"/>
-        <w:rPr>
-          <w:lang w:val="es-ES"/>
-        </w:rPr>
-      </w:pPr>
-      <w:r>
-        <w:rPr>
-          <w:lang w:val="es-ES"/>
-        </w:rPr>
-        <w:t xml:space="preserve">Seguido el algoritmo </w:t>
-      </w:r>
-      <w:r>
-        <w:rPr>
-          <w:lang w:val="es-ES"/>
-        </w:rPr>
-        <w:t>hará</w:t>
-      </w:r>
-      <w:r>
-        <w:rPr>
-          <w:lang w:val="es-ES"/>
-        </w:rPr>
-        <w:t xml:space="preserve"> un segundo filtro ordenando los recursos por orden de tiempo </w:t>
-      </w:r>
-      <w:r>
-        <w:rPr>
-          <w:lang w:val="es-ES"/>
-        </w:rPr>
-        <w:t>más</w:t>
-      </w:r>
-      <w:r>
-        <w:rPr>
-          <w:lang w:val="es-ES"/>
-        </w:rPr>
-        <w:t xml:space="preserve"> </w:t>
-      </w:r>
-      <w:r>
-        <w:rPr>
-          <w:lang w:val="es-ES"/>
-        </w:rPr>
-        <w:t>alejado (</w:t>
+        <w:t>El segundo paso es donde entra en juego el autómata, ya que este deberá seleccionar el recurso idóneo para el usuario.</w:t>
+      </w:r>
+    </w:p>
+    <w:p>
+      <w:pPr>
+        <w:pStyle w:val="Normal0"/>
+        <w:rPr>
+          <w:lang w:val="es-ES"/>
+        </w:rPr>
+      </w:pPr>
+      <w:r>
+        <w:rPr>
+          <w:lang w:val="es-ES"/>
+        </w:rPr>
+        <w:t>Para la elección del recurso, primero hay que ver qué nivel de dificultad tiene el usuario, con lo que haremos un primer barrido dejando solo aquellos recursos que sean de ese nivel y ese idioma.</w:t>
+      </w:r>
+    </w:p>
+    <w:p>
+      <w:pPr>
+        <w:pStyle w:val="Normal0"/>
+        <w:rPr>
+          <w:lang w:val="es-ES"/>
+        </w:rPr>
+      </w:pPr>
+      <w:r>
+        <w:rPr>
+          <w:lang w:val="es-ES"/>
+        </w:rPr>
+        <w:t>Seguido el algoritmo hará un segundo filtro ordenando los recursos por orden de tiempo más alejado (</w:t>
       </w:r>
       <w:r>
         <w:rPr>
@@ -6946,7 +7029,7 @@
         <w:rPr>
           <w:lang w:val="es-ES"/>
         </w:rPr>
-        <w:t>) y</w:t>
+        <w:t>) y además por un nivel ascendente, es decir, saldrán primero los que tienen un nivel más bajo.</w:t>
       </w:r>
       <w:r>
         <w:rPr>
@@ -6954,85 +7037,19 @@
         </w:rPr>
         <w:t xml:space="preserve"> </w:t>
       </w:r>
-      <w:r>
-        <w:rPr>
-          <w:lang w:val="es-ES"/>
-        </w:rPr>
-        <w:t>además</w:t>
-      </w:r>
-      <w:r>
-        <w:rPr>
-          <w:lang w:val="es-ES"/>
-        </w:rPr>
-        <w:t xml:space="preserve"> por un nivel ascendente, es decir, saldrán primero los que tienen un nivel </w:t>
-      </w:r>
-      <w:r>
-        <w:rPr>
-          <w:lang w:val="es-ES"/>
-        </w:rPr>
-        <w:t>más</w:t>
-      </w:r>
-      <w:r>
-        <w:rPr>
-          <w:lang w:val="es-ES"/>
-        </w:rPr>
-        <w:t xml:space="preserve"> bajo.</w:t>
-      </w:r>
-      <w:r>
-        <w:rPr>
-          <w:lang w:val="es-ES"/>
-        </w:rPr>
-        <w:t xml:space="preserve"> </w:t>
-      </w:r>
-    </w:p>
-    <w:p>
-      <w:pPr>
-        <w:pStyle w:val="Normal0"/>
-        <w:rPr>
-          <w:lang w:val="es-ES"/>
-        </w:rPr>
-      </w:pPr>
-      <w:r>
-        <w:rPr>
-          <w:lang w:val="es-ES"/>
-        </w:rPr>
-        <w:t xml:space="preserve">Una vez elegido el recurso a estudiar, miraremos </w:t>
-      </w:r>
-      <w:r>
-        <w:rPr>
-          <w:lang w:val="es-ES"/>
-        </w:rPr>
-        <w:t>cuál</w:t>
-      </w:r>
-      <w:r>
-        <w:rPr>
-          <w:lang w:val="es-ES"/>
-        </w:rPr>
-        <w:t xml:space="preserve"> es su </w:t>
-      </w:r>
-      <w:r>
-        <w:rPr>
-          <w:lang w:val="es-ES"/>
-        </w:rPr>
-        <w:t>traducción</w:t>
-      </w:r>
-      <w:r>
-        <w:rPr>
-          <w:lang w:val="es-ES"/>
-        </w:rPr>
-        <w:t xml:space="preserve"> para </w:t>
-      </w:r>
-      <w:r>
-        <w:rPr>
-          <w:lang w:val="es-ES"/>
-        </w:rPr>
-        <w:t>mostrársela</w:t>
-      </w:r>
-      <w:r>
-        <w:rPr>
-          <w:lang w:val="es-ES"/>
-        </w:rPr>
-        <w:t xml:space="preserve"> a el usuario (</w:t>
+    </w:p>
+    <w:p>
+      <w:pPr>
+        <w:pStyle w:val="Normal0"/>
+        <w:rPr>
+          <w:lang w:val="es-ES"/>
+        </w:rPr>
+      </w:pPr>
+      <w:r>
+        <w:rPr>
+          <w:lang w:val="es-ES"/>
+        </w:rPr>
+        <w:t>Una vez elegido el recurso a estudiar, miraremos cuál es su traducción para mostrársela a el usuario (</w:t>
       </w:r>
       <w:r>
         <w:rPr>
@@ -7060,43 +7077,7 @@
         <w:rPr>
           <w:lang w:val="es-ES"/>
         </w:rPr>
-        <w:t>Y,</w:t>
-      </w:r>
-      <w:r>
-        <w:rPr>
-          <w:lang w:val="es-ES"/>
-        </w:rPr>
-        <w:t xml:space="preserve"> además elegiremos </w:t>
-      </w:r>
-      <w:r>
-        <w:rPr>
-          <w:lang w:val="es-ES"/>
-        </w:rPr>
-        <w:t>uno</w:t>
-      </w:r>
-      <w:r>
-        <w:rPr>
-          <w:lang w:val="es-ES"/>
-        </w:rPr>
-        <w:t xml:space="preserve"> o dos recursos </w:t>
-      </w:r>
-      <w:r>
-        <w:rPr>
-          <w:lang w:val="es-ES"/>
-        </w:rPr>
-        <w:t>más</w:t>
-      </w:r>
-      <w:r>
-        <w:rPr>
-          <w:lang w:val="es-ES"/>
-        </w:rPr>
-        <w:t xml:space="preserve"> que tengan relación con </w:t>
-      </w:r>
-      <w:r>
-        <w:rPr>
-          <w:lang w:val="es-ES"/>
-        </w:rPr>
-        <w:t>él, (</w:t>
+        <w:t>Y, además elegiremos uno o dos recursos más que tengan relación con él, (</w:t>
       </w:r>
       <w:r>
         <w:rPr>
@@ -7124,19 +7105,7 @@
         <w:rPr>
           <w:lang w:val="es-ES"/>
         </w:rPr>
-        <w:t xml:space="preserve">Con ello </w:t>
-      </w:r>
-      <w:r>
-        <w:rPr>
-          <w:lang w:val="es-ES"/>
-        </w:rPr>
-        <w:t>mostraremos</w:t>
-      </w:r>
-      <w:r>
-        <w:rPr>
-          <w:lang w:val="es-ES"/>
-        </w:rPr>
-        <w:t xml:space="preserve"> a el usuario una palabra a estudiar con varias opciones.</w:t>
+        <w:t>Con ello mostraremos a el usuario una palabra a estudiar con varias opciones.</w:t>
       </w:r>
     </w:p>
     <w:p>
@@ -7303,19 +7272,7 @@
         <w:rPr>
           <w:lang w:val="es-ES"/>
         </w:rPr>
-        <w:t xml:space="preserve">Una vez esta echa la base de la aplicación, se va a comenzar con la </w:t>
-      </w:r>
-      <w:r>
-        <w:rPr>
-          <w:lang w:val="es-ES"/>
-        </w:rPr>
-        <w:t>creación</w:t>
-      </w:r>
-      <w:r>
-        <w:rPr>
-          <w:lang w:val="es-ES"/>
-        </w:rPr>
-        <w:t xml:space="preserve"> del proyecto e instalar todas sus dependencias.</w:t>
+        <w:t>Una vez esta echa la base de la aplicación, se va a comenzar con la creación del proyecto e instalar todas sus dependencias.</w:t>
       </w:r>
     </w:p>
     <w:p>
@@ -7477,31 +7434,7 @@
         <w:rPr>
           <w:lang w:val="es-ES"/>
         </w:rPr>
-        <w:t xml:space="preserve">Esto nos va a crear toda la estructura necesaria </w:t>
-      </w:r>
-      <w:r>
-        <w:rPr>
-          <w:lang w:val="es-ES"/>
-        </w:rPr>
-        <w:t>además</w:t>
-      </w:r>
-      <w:r>
-        <w:rPr>
-          <w:lang w:val="es-ES"/>
-        </w:rPr>
-        <w:t xml:space="preserve"> de instalar todas las </w:t>
-      </w:r>
-      <w:r>
-        <w:rPr>
-          <w:lang w:val="es-ES"/>
-        </w:rPr>
-        <w:t>librerías</w:t>
-      </w:r>
-      <w:r>
-        <w:rPr>
-          <w:lang w:val="es-ES"/>
-        </w:rPr>
-        <w:t xml:space="preserve"> necesarias para el correcto funcionamiento.</w:t>
+        <w:t>Esto nos va a crear toda la estructura necesaria además de instalar todas las librerías necesarias para el correcto funcionamiento.</w:t>
       </w:r>
     </w:p>
     <w:p>
@@ -7541,19 +7474,7 @@
         <w:rPr>
           <w:lang w:val="es-ES"/>
         </w:rPr>
-        <w:t xml:space="preserve"> y como ya hemos mencionado al ser un lenguaje interpretado, necesitamos tener la </w:t>
-      </w:r>
-      <w:r>
-        <w:rPr>
-          <w:lang w:val="es-ES"/>
-        </w:rPr>
-        <w:t>versión</w:t>
-      </w:r>
-      <w:r>
-        <w:rPr>
-          <w:lang w:val="es-ES"/>
-        </w:rPr>
-        <w:t xml:space="preserve"> 8.0 de </w:t>
+        <w:t xml:space="preserve"> y como ya hemos mencionado al ser un lenguaje interpretado, necesitamos tener la versión 8.0 de </w:t>
       </w:r>
       <w:r>
         <w:rPr>
@@ -7565,13 +7486,7 @@
         <w:rPr>
           <w:lang w:val="es-ES"/>
         </w:rPr>
-        <w:t xml:space="preserve"> </w:t>
-      </w:r>
-      <w:r>
-        <w:rPr>
-          <w:lang w:val="es-ES"/>
-        </w:rPr>
-        <w:t>instalado en nuestro ordenador.</w:t>
+        <w:t xml:space="preserve"> instalado en nuestro ordenador.</w:t>
       </w:r>
     </w:p>
     <w:p>
@@ -7718,6 +7633,7 @@
       </w:pPr>
       <w:r>
         <w:rPr>
+          <w:noProof/>
           <w:lang w:val="es-ES"/>
         </w:rPr>
         <w:drawing>
@@ -8038,19 +7954,7 @@
         <w:rPr>
           <w:lang w:val="es-ES"/>
         </w:rPr>
-        <w:t xml:space="preserve">Aparte de esto vamos a usar una </w:t>
-      </w:r>
-      <w:r>
-        <w:rPr>
-          <w:lang w:val="es-ES"/>
-        </w:rPr>
-        <w:t>librería</w:t>
-      </w:r>
-      <w:r>
-        <w:rPr>
-          <w:lang w:val="es-ES"/>
-        </w:rPr>
-        <w:t xml:space="preserve"> que tiene </w:t>
+        <w:t xml:space="preserve">Aparte de esto vamos a usar una librería que tiene </w:t>
       </w:r>
       <w:r>
         <w:rPr>
@@ -8217,19 +8121,7 @@
         <w:rPr>
           <w:lang w:val="es-ES"/>
         </w:rPr>
-        <w:t xml:space="preserve"> intentar acceder a la </w:t>
-      </w:r>
-      <w:r>
-        <w:rPr>
-          <w:lang w:val="es-ES"/>
-        </w:rPr>
-        <w:t>página</w:t>
-      </w:r>
-      <w:r>
-        <w:rPr>
-          <w:lang w:val="es-ES"/>
-        </w:rPr>
-        <w:t xml:space="preserve"> del </w:t>
+        <w:t xml:space="preserve"> intentar acceder a la página del </w:t>
       </w:r>
       <w:proofErr w:type="spellStart"/>
       <w:r>
@@ -8243,45 +8135,21 @@
         <w:rPr>
           <w:lang w:val="es-ES"/>
         </w:rPr>
-        <w:t xml:space="preserve">, saltaba un error el cual no dejaba acceder a dicha </w:t>
-      </w:r>
-      <w:r>
-        <w:rPr>
-          <w:lang w:val="es-ES"/>
-        </w:rPr>
-        <w:t>sección</w:t>
-      </w:r>
-      <w:r>
-        <w:rPr>
-          <w:lang w:val="es-ES"/>
-        </w:rPr>
-        <w:t xml:space="preserve"> de la web.</w:t>
-      </w:r>
-    </w:p>
-    <w:p>
-      <w:pPr>
-        <w:pStyle w:val="Normal0"/>
-        <w:rPr>
-          <w:lang w:val="es-ES"/>
-        </w:rPr>
-      </w:pPr>
-      <w:r>
-        <w:rPr>
-          <w:lang w:val="es-ES"/>
-        </w:rPr>
-        <w:t xml:space="preserve">Una de las soluciones que se </w:t>
-      </w:r>
-      <w:r>
-        <w:rPr>
-          <w:lang w:val="es-ES"/>
-        </w:rPr>
-        <w:t>proponía</w:t>
-      </w:r>
-      <w:r>
-        <w:rPr>
-          <w:lang w:val="es-ES"/>
-        </w:rPr>
-        <w:t xml:space="preserve"> en internet que ejecutar este par de comandos</w:t>
+        <w:t>, saltaba un error el cual no dejaba acceder a dicha sección de la web.</w:t>
+      </w:r>
+    </w:p>
+    <w:p>
+      <w:pPr>
+        <w:pStyle w:val="Normal0"/>
+        <w:rPr>
+          <w:lang w:val="es-ES"/>
+        </w:rPr>
+      </w:pPr>
+      <w:r>
+        <w:rPr>
+          <w:lang w:val="es-ES"/>
+        </w:rPr>
+        <w:t>Una de las soluciones que se proponía en internet que ejecutar este par de comandos</w:t>
       </w:r>
       <w:r>
         <w:rPr>

</xml_diff>